<commit_message>
refactor: mudanças para os arquivos corretos da sprint 2
</commit_message>
<xml_diff>
--- a/labEngSoft-Entregas-Sprint#2/Apresentacao Seminario.docx
+++ b/labEngSoft-Entregas-Sprint#2/Apresentacao Seminario.docx
@@ -45,8 +45,8 @@
         <w:rPr>
           <w:rFonts w:ascii="Arial" w:hAnsi="Arial" w:cs="Arial"/>
           <w:color w:val="3C3838"/>
-          <w:sz w:val="44"/>
-          <w:szCs w:val="44"/>
+          <w:sz w:val="27"/>
+          <w:szCs w:val="27"/>
           <w:shd w:val="clear" w:color="auto" w:fill="FFFFFF"/>
         </w:rPr>
         <w:t>https://gamma.app/docs/Projeto-Next-Badge-Sprint-1-hhxfy4p8mm2pmx5</w:t>

</xml_diff>